<commit_message>
Opdateret Resultater og diskussion.docx
</commit_message>
<xml_diff>
--- a/Rapport/Resultater og diskussion.docx
+++ b/Rapport/Resultater og diskussion.docx
@@ -1,10 +1,10 @@
 
 <file path=word/document.xml><?xml version="1.0" encoding="utf-8"?>
-<w:document xmlns:wpc="http://schemas.microsoft.com/office/word/2010/wordprocessingCanvas" xmlns:mc="http://schemas.openxmlformats.org/markup-compatibility/2006" xmlns:o="urn:schemas-microsoft-com:office:office" xmlns:r="http://schemas.openxmlformats.org/officeDocument/2006/relationships" xmlns:m="http://schemas.openxmlformats.org/officeDocument/2006/math" xmlns:v="urn:schemas-microsoft-com:vml" xmlns:wp14="http://schemas.microsoft.com/office/word/2010/wordprocessingDrawing" xmlns:wp="http://schemas.openxmlformats.org/drawingml/2006/wordprocessingDrawing" xmlns:w10="urn:schemas-microsoft-com:office:word" xmlns:w="http://schemas.openxmlformats.org/wordprocessingml/2006/main" xmlns:w14="http://schemas.microsoft.com/office/word/2010/wordml" xmlns:w15="http://schemas.microsoft.com/office/word/2012/wordml" xmlns:wpg="http://schemas.microsoft.com/office/word/2010/wordprocessingGroup" xmlns:wpi="http://schemas.microsoft.com/office/word/2010/wordprocessingInk" xmlns:wne="http://schemas.microsoft.com/office/word/2006/wordml" xmlns:wps="http://schemas.microsoft.com/office/word/2010/wordprocessingShape" mc:Ignorable="w14 w15 wp14">
+<w:document xmlns:wpc="http://schemas.microsoft.com/office/word/2010/wordprocessingCanvas" xmlns:cx="http://schemas.microsoft.com/office/drawing/2014/chartex" xmlns:cx1="http://schemas.microsoft.com/office/drawing/2015/9/8/chartex" xmlns:mc="http://schemas.openxmlformats.org/markup-compatibility/2006" xmlns:o="urn:schemas-microsoft-com:office:office" xmlns:r="http://schemas.openxmlformats.org/officeDocument/2006/relationships" xmlns:m="http://schemas.openxmlformats.org/officeDocument/2006/math" xmlns:v="urn:schemas-microsoft-com:vml" xmlns:wp14="http://schemas.microsoft.com/office/word/2010/wordprocessingDrawing" xmlns:wp="http://schemas.openxmlformats.org/drawingml/2006/wordprocessingDrawing" xmlns:w10="urn:schemas-microsoft-com:office:word" xmlns:w="http://schemas.openxmlformats.org/wordprocessingml/2006/main" xmlns:w14="http://schemas.microsoft.com/office/word/2010/wordml" xmlns:w15="http://schemas.microsoft.com/office/word/2012/wordml" xmlns:w16se="http://schemas.microsoft.com/office/word/2015/wordml/symex" xmlns:wpg="http://schemas.microsoft.com/office/word/2010/wordprocessingGroup" xmlns:wpi="http://schemas.microsoft.com/office/word/2010/wordprocessingInk" xmlns:wne="http://schemas.microsoft.com/office/word/2006/wordml" xmlns:wps="http://schemas.microsoft.com/office/word/2010/wordprocessingShape" mc:Ignorable="w14 w15 w16se wp14">
   <w:body>
     <w:p>
       <w:pPr>
-        <w:pStyle w:val="Heading1"/>
+        <w:pStyle w:val="Overskrift1"/>
       </w:pPr>
       <w:bookmarkStart w:id="0" w:name="_Ref437987304"/>
       <w:bookmarkStart w:id="1" w:name="_Toc451425747"/>
@@ -69,7 +69,13 @@
         <w:t>,</w:t>
       </w:r>
       <w:r>
-        <w:t xml:space="preserve"> hvis ikke han ønsker at handle i dem. Der kan også sammenlignes med</w:t>
+        <w:t xml:space="preserve"> hvis </w:t>
+      </w:r>
+      <w:r>
+        <w:t xml:space="preserve">han </w:t>
+      </w:r>
+      <w:r>
+        <w:t>ikke ønsker at handle i dem. Der kan også sammenlignes med</w:t>
       </w:r>
       <w:r>
         <w:t>,</w:t>
@@ -126,25 +132,86 @@
         <w:t>Der blev benytt</w:t>
       </w:r>
       <w:r>
-        <w:t xml:space="preserve">et user stories </w:t>
+        <w:t xml:space="preserve">et </w:t>
+      </w:r>
+      <w:proofErr w:type="spellStart"/>
+      <w:r>
+        <w:t>user</w:t>
+      </w:r>
+      <w:proofErr w:type="spellEnd"/>
+      <w:r>
+        <w:t xml:space="preserve"> </w:t>
+      </w:r>
+      <w:proofErr w:type="spellStart"/>
+      <w:r>
+        <w:t>stories</w:t>
+      </w:r>
+      <w:proofErr w:type="spellEnd"/>
+      <w:r>
+        <w:t xml:space="preserve"> </w:t>
       </w:r>
       <w:r>
         <w:t>til at opstille de funktionelle krav for projektet</w:t>
       </w:r>
       <w:r>
-        <w:t>, hvilket har fremmet den iterative udviklingsproces. Hver user story kunne meget nemt oversættes til en feature i en product backlog</w:t>
-      </w:r>
-      <w:r>
-        <w:t>,</w:t>
-      </w:r>
-      <w:r>
-        <w:t xml:space="preserve"> så de kunne benyttes som stories i et sprint. Det har også været meget effektivt at have den diskussion inden implementeringen</w:t>
-      </w:r>
-      <w:r>
-        <w:t>,</w:t>
-      </w:r>
-      <w:r>
-        <w:t xml:space="preserve"> som hører med til user stories. Det har gjort at alle </w:t>
+        <w:t xml:space="preserve">, hvilket har fremmet den iterative udviklingsproces. Hver </w:t>
+      </w:r>
+      <w:proofErr w:type="spellStart"/>
+      <w:r>
+        <w:t>user</w:t>
+      </w:r>
+      <w:proofErr w:type="spellEnd"/>
+      <w:r>
+        <w:t xml:space="preserve"> story kunne meget nemt oversættes til en feature i en </w:t>
+      </w:r>
+      <w:proofErr w:type="spellStart"/>
+      <w:r>
+        <w:t>product</w:t>
+      </w:r>
+      <w:proofErr w:type="spellEnd"/>
+      <w:r>
+        <w:t xml:space="preserve"> </w:t>
+      </w:r>
+      <w:proofErr w:type="spellStart"/>
+      <w:r>
+        <w:t>backlog</w:t>
+      </w:r>
+      <w:proofErr w:type="spellEnd"/>
+      <w:r>
+        <w:t>,</w:t>
+      </w:r>
+      <w:r>
+        <w:t xml:space="preserve"> så de kunne benyttes som </w:t>
+      </w:r>
+      <w:proofErr w:type="spellStart"/>
+      <w:r>
+        <w:t>stories</w:t>
+      </w:r>
+      <w:proofErr w:type="spellEnd"/>
+      <w:r>
+        <w:t xml:space="preserve"> i et sprint. Det har også været meget effektivt at have den diskussion inden implementeringen</w:t>
+      </w:r>
+      <w:r>
+        <w:t>,</w:t>
+      </w:r>
+      <w:r>
+        <w:t xml:space="preserve"> som hører med til </w:t>
+      </w:r>
+      <w:proofErr w:type="spellStart"/>
+      <w:r>
+        <w:t>user</w:t>
+      </w:r>
+      <w:proofErr w:type="spellEnd"/>
+      <w:r>
+        <w:t xml:space="preserve"> </w:t>
+      </w:r>
+      <w:proofErr w:type="spellStart"/>
+      <w:r>
+        <w:t>stories</w:t>
+      </w:r>
+      <w:proofErr w:type="spellEnd"/>
+      <w:r>
+        <w:t xml:space="preserve">. Det har gjort at alle </w:t>
       </w:r>
       <w:r>
         <w:t xml:space="preserve">i gruppen </w:t>
@@ -156,7 +223,15 @@
         <w:t>,</w:t>
       </w:r>
       <w:r>
-        <w:t xml:space="preserve"> hvad de forskellige stories indebar</w:t>
+        <w:t xml:space="preserve"> hvad de forskellige </w:t>
+      </w:r>
+      <w:proofErr w:type="spellStart"/>
+      <w:r>
+        <w:t>stories</w:t>
+      </w:r>
+      <w:proofErr w:type="spellEnd"/>
+      <w:r>
+        <w:t xml:space="preserve"> indebar</w:t>
       </w:r>
       <w:r>
         <w:t>,</w:t>
@@ -165,7 +240,23 @@
         <w:t xml:space="preserve"> </w:t>
       </w:r>
       <w:r>
-        <w:t>og det herefter var nemt at nedbryde storien til mindre tasks.</w:t>
+        <w:t xml:space="preserve">og det herefter var nemt at nedbryde </w:t>
+      </w:r>
+      <w:proofErr w:type="spellStart"/>
+      <w:r>
+        <w:t>storien</w:t>
+      </w:r>
+      <w:proofErr w:type="spellEnd"/>
+      <w:r>
+        <w:t xml:space="preserve"> til mindre </w:t>
+      </w:r>
+      <w:proofErr w:type="spellStart"/>
+      <w:r>
+        <w:t>tasks</w:t>
+      </w:r>
+      <w:proofErr w:type="spellEnd"/>
+      <w:r>
+        <w:t>.</w:t>
       </w:r>
     </w:p>
     <w:p>
@@ -370,7 +461,15 @@
         <w:t>,</w:t>
       </w:r>
       <w:r>
-        <w:t xml:space="preserve"> og havde højeste prioritet. De ændringer</w:t>
+        <w:t xml:space="preserve"> og havde højeste prioritet. D</w:t>
+      </w:r>
+      <w:bookmarkStart w:id="2" w:name="_GoBack"/>
+      <w:r>
+        <w:t>e</w:t>
+      </w:r>
+      <w:bookmarkEnd w:id="2"/>
+      <w:r>
+        <w:t xml:space="preserve"> ændringer</w:t>
       </w:r>
       <w:r>
         <w:t>,</w:t>
@@ -427,8 +526,6 @@
       <w:r>
         <w:t>.</w:t>
       </w:r>
-      <w:bookmarkStart w:id="2" w:name="_GoBack"/>
-      <w:bookmarkEnd w:id="2"/>
     </w:p>
     <w:sectPr>
       <w:pgSz w:w="11906" w:h="16838"/>
@@ -441,7 +538,7 @@
 </file>
 
 <file path=word/numbering.xml><?xml version="1.0" encoding="utf-8"?>
-<w:numbering xmlns:wpc="http://schemas.microsoft.com/office/word/2010/wordprocessingCanvas" xmlns:mc="http://schemas.openxmlformats.org/markup-compatibility/2006" xmlns:o="urn:schemas-microsoft-com:office:office" xmlns:r="http://schemas.openxmlformats.org/officeDocument/2006/relationships" xmlns:m="http://schemas.openxmlformats.org/officeDocument/2006/math" xmlns:v="urn:schemas-microsoft-com:vml" xmlns:wp14="http://schemas.microsoft.com/office/word/2010/wordprocessingDrawing" xmlns:wp="http://schemas.openxmlformats.org/drawingml/2006/wordprocessingDrawing" xmlns:w10="urn:schemas-microsoft-com:office:word" xmlns:w="http://schemas.openxmlformats.org/wordprocessingml/2006/main" xmlns:w14="http://schemas.microsoft.com/office/word/2010/wordml" xmlns:w15="http://schemas.microsoft.com/office/word/2012/wordml" xmlns:wpg="http://schemas.microsoft.com/office/word/2010/wordprocessingGroup" xmlns:wpi="http://schemas.microsoft.com/office/word/2010/wordprocessingInk" xmlns:wne="http://schemas.microsoft.com/office/word/2006/wordml" xmlns:wps="http://schemas.microsoft.com/office/word/2010/wordprocessingShape" mc:Ignorable="w14 w15 wp14">
+<w:numbering xmlns:wpc="http://schemas.microsoft.com/office/word/2010/wordprocessingCanvas" xmlns:cx="http://schemas.microsoft.com/office/drawing/2014/chartex" xmlns:cx1="http://schemas.microsoft.com/office/drawing/2015/9/8/chartex" xmlns:mc="http://schemas.openxmlformats.org/markup-compatibility/2006" xmlns:o="urn:schemas-microsoft-com:office:office" xmlns:r="http://schemas.openxmlformats.org/officeDocument/2006/relationships" xmlns:m="http://schemas.openxmlformats.org/officeDocument/2006/math" xmlns:v="urn:schemas-microsoft-com:vml" xmlns:wp14="http://schemas.microsoft.com/office/word/2010/wordprocessingDrawing" xmlns:wp="http://schemas.openxmlformats.org/drawingml/2006/wordprocessingDrawing" xmlns:w10="urn:schemas-microsoft-com:office:word" xmlns:w="http://schemas.openxmlformats.org/wordprocessingml/2006/main" xmlns:w14="http://schemas.microsoft.com/office/word/2010/wordml" xmlns:w15="http://schemas.microsoft.com/office/word/2012/wordml" xmlns:w16se="http://schemas.microsoft.com/office/word/2015/wordml/symex" xmlns:wpg="http://schemas.microsoft.com/office/word/2010/wordprocessingGroup" xmlns:wpi="http://schemas.microsoft.com/office/word/2010/wordprocessingInk" xmlns:wne="http://schemas.microsoft.com/office/word/2006/wordml" xmlns:wps="http://schemas.microsoft.com/office/word/2010/wordprocessingShape" mc:Ignorable="w14 w15 w16se wp14">
   <w:abstractNum w:abstractNumId="0" w15:restartNumberingAfterBreak="0">
     <w:nsid w:val="633C38B9"/>
     <w:multiLevelType w:val="multilevel"/>
@@ -449,7 +546,7 @@
     <w:lvl w:ilvl="0">
       <w:start w:val="1"/>
       <w:numFmt w:val="decimal"/>
-      <w:pStyle w:val="Heading1"/>
+      <w:pStyle w:val="Overskrift1"/>
       <w:lvlText w:val="%1"/>
       <w:lvlJc w:val="left"/>
       <w:pPr>
@@ -459,7 +556,7 @@
     <w:lvl w:ilvl="1">
       <w:start w:val="1"/>
       <w:numFmt w:val="decimal"/>
-      <w:pStyle w:val="Heading2"/>
+      <w:pStyle w:val="Overskrift2"/>
       <w:lvlText w:val="%1.%2"/>
       <w:lvlJc w:val="left"/>
       <w:pPr>
@@ -469,7 +566,7 @@
     <w:lvl w:ilvl="2">
       <w:start w:val="1"/>
       <w:numFmt w:val="decimal"/>
-      <w:pStyle w:val="Heading3"/>
+      <w:pStyle w:val="Overskrift3"/>
       <w:lvlText w:val="%1.%2.%3"/>
       <w:lvlJc w:val="left"/>
       <w:pPr>
@@ -479,7 +576,7 @@
     <w:lvl w:ilvl="3">
       <w:start w:val="1"/>
       <w:numFmt w:val="decimal"/>
-      <w:pStyle w:val="Heading4"/>
+      <w:pStyle w:val="Overskrift4"/>
       <w:lvlText w:val="%1.%2.%3.%4"/>
       <w:lvlJc w:val="left"/>
       <w:pPr>
@@ -489,7 +586,7 @@
     <w:lvl w:ilvl="4">
       <w:start w:val="1"/>
       <w:numFmt w:val="decimal"/>
-      <w:pStyle w:val="Heading5"/>
+      <w:pStyle w:val="Overskrift5"/>
       <w:lvlText w:val="%1.%2.%3.%4.%5"/>
       <w:lvlJc w:val="left"/>
       <w:pPr>
@@ -499,7 +596,7 @@
     <w:lvl w:ilvl="5">
       <w:start w:val="1"/>
       <w:numFmt w:val="decimal"/>
-      <w:pStyle w:val="Heading6"/>
+      <w:pStyle w:val="Overskrift6"/>
       <w:lvlText w:val="%1.%2.%3.%4.%5.%6"/>
       <w:lvlJc w:val="left"/>
       <w:pPr>
@@ -509,7 +606,7 @@
     <w:lvl w:ilvl="6">
       <w:start w:val="1"/>
       <w:numFmt w:val="decimal"/>
-      <w:pStyle w:val="Heading7"/>
+      <w:pStyle w:val="Overskrift7"/>
       <w:lvlText w:val="%1.%2.%3.%4.%5.%6.%7"/>
       <w:lvlJc w:val="left"/>
       <w:pPr>
@@ -519,7 +616,7 @@
     <w:lvl w:ilvl="7">
       <w:start w:val="1"/>
       <w:numFmt w:val="decimal"/>
-      <w:pStyle w:val="Heading8"/>
+      <w:pStyle w:val="Overskrift8"/>
       <w:lvlText w:val="%1.%2.%3.%4.%5.%6.%7.%8"/>
       <w:lvlJc w:val="left"/>
       <w:pPr>
@@ -529,7 +626,7 @@
     <w:lvl w:ilvl="8">
       <w:start w:val="1"/>
       <w:numFmt w:val="decimal"/>
-      <w:pStyle w:val="Heading9"/>
+      <w:pStyle w:val="Overskrift9"/>
       <w:lvlText w:val="%1.%2.%3.%4.%5.%6.%7.%8.%9"/>
       <w:lvlJc w:val="left"/>
       <w:pPr>
@@ -544,7 +641,7 @@
 </file>
 
 <file path=word/styles.xml><?xml version="1.0" encoding="utf-8"?>
-<w:styles xmlns:mc="http://schemas.openxmlformats.org/markup-compatibility/2006" xmlns:r="http://schemas.openxmlformats.org/officeDocument/2006/relationships" xmlns:w="http://schemas.openxmlformats.org/wordprocessingml/2006/main" xmlns:w14="http://schemas.microsoft.com/office/word/2010/wordml" xmlns:w15="http://schemas.microsoft.com/office/word/2012/wordml" mc:Ignorable="w14 w15">
+<w:styles xmlns:mc="http://schemas.openxmlformats.org/markup-compatibility/2006" xmlns:r="http://schemas.openxmlformats.org/officeDocument/2006/relationships" xmlns:w="http://schemas.openxmlformats.org/wordprocessingml/2006/main" xmlns:w14="http://schemas.microsoft.com/office/word/2010/wordml" xmlns:w15="http://schemas.microsoft.com/office/word/2012/wordml" xmlns:w16se="http://schemas.microsoft.com/office/word/2015/wordml/symex" mc:Ignorable="w14 w15 w16se">
   <w:docDefaults>
     <w:rPrDefault>
       <w:rPr>
@@ -948,11 +1045,11 @@
       <w:lang w:val="da-DK"/>
     </w:rPr>
   </w:style>
-  <w:style w:type="paragraph" w:styleId="Heading1">
+  <w:style w:type="paragraph" w:styleId="Overskrift1">
     <w:name w:val="heading 1"/>
     <w:basedOn w:val="Normal"/>
     <w:next w:val="Normal"/>
-    <w:link w:val="Heading1Char"/>
+    <w:link w:val="Overskrift1Tegn"/>
     <w:uiPriority w:val="9"/>
     <w:qFormat/>
     <w:rsid w:val="009C59BB"/>
@@ -971,11 +1068,11 @@
       <w:szCs w:val="32"/>
     </w:rPr>
   </w:style>
-  <w:style w:type="paragraph" w:styleId="Heading2">
+  <w:style w:type="paragraph" w:styleId="Overskrift2">
     <w:name w:val="heading 2"/>
     <w:basedOn w:val="Normal"/>
     <w:next w:val="Normal"/>
-    <w:link w:val="Heading2Char"/>
+    <w:link w:val="Overskrift2Tegn"/>
     <w:uiPriority w:val="9"/>
     <w:unhideWhenUsed/>
     <w:qFormat/>
@@ -996,11 +1093,11 @@
       <w:szCs w:val="28"/>
     </w:rPr>
   </w:style>
-  <w:style w:type="paragraph" w:styleId="Heading3">
+  <w:style w:type="paragraph" w:styleId="Overskrift3">
     <w:name w:val="heading 3"/>
     <w:basedOn w:val="Normal"/>
     <w:next w:val="Normal"/>
-    <w:link w:val="Heading3Char"/>
+    <w:link w:val="Overskrift3Tegn"/>
     <w:uiPriority w:val="9"/>
     <w:unhideWhenUsed/>
     <w:qFormat/>
@@ -1021,11 +1118,11 @@
       <w:szCs w:val="24"/>
     </w:rPr>
   </w:style>
-  <w:style w:type="paragraph" w:styleId="Heading4">
+  <w:style w:type="paragraph" w:styleId="Overskrift4">
     <w:name w:val="heading 4"/>
     <w:basedOn w:val="Normal"/>
     <w:next w:val="Normal"/>
-    <w:link w:val="Heading4Char"/>
+    <w:link w:val="Overskrift4Tegn"/>
     <w:uiPriority w:val="9"/>
     <w:unhideWhenUsed/>
     <w:qFormat/>
@@ -1046,11 +1143,11 @@
       <w:szCs w:val="22"/>
     </w:rPr>
   </w:style>
-  <w:style w:type="paragraph" w:styleId="Heading5">
+  <w:style w:type="paragraph" w:styleId="Overskrift5">
     <w:name w:val="heading 5"/>
     <w:basedOn w:val="Normal"/>
     <w:next w:val="Normal"/>
-    <w:link w:val="Heading5Char"/>
+    <w:link w:val="Overskrift5Tegn"/>
     <w:uiPriority w:val="9"/>
     <w:semiHidden/>
     <w:unhideWhenUsed/>
@@ -1073,11 +1170,11 @@
       <w:szCs w:val="26"/>
     </w:rPr>
   </w:style>
-  <w:style w:type="paragraph" w:styleId="Heading6">
+  <w:style w:type="paragraph" w:styleId="Overskrift6">
     <w:name w:val="heading 6"/>
     <w:basedOn w:val="Normal"/>
     <w:next w:val="Normal"/>
-    <w:link w:val="Heading6Char"/>
+    <w:link w:val="Overskrift6Tegn"/>
     <w:uiPriority w:val="9"/>
     <w:semiHidden/>
     <w:unhideWhenUsed/>
@@ -1099,11 +1196,11 @@
       <w:sz w:val="22"/>
     </w:rPr>
   </w:style>
-  <w:style w:type="paragraph" w:styleId="Heading7">
+  <w:style w:type="paragraph" w:styleId="Overskrift7">
     <w:name w:val="heading 7"/>
     <w:basedOn w:val="Normal"/>
     <w:next w:val="Normal"/>
-    <w:link w:val="Heading7Char"/>
+    <w:link w:val="Overskrift7Tegn"/>
     <w:uiPriority w:val="9"/>
     <w:semiHidden/>
     <w:unhideWhenUsed/>
@@ -1125,11 +1222,11 @@
       <w:spacing w:val="10"/>
     </w:rPr>
   </w:style>
-  <w:style w:type="paragraph" w:styleId="Heading8">
+  <w:style w:type="paragraph" w:styleId="Overskrift8">
     <w:name w:val="heading 8"/>
     <w:basedOn w:val="Normal"/>
     <w:next w:val="Normal"/>
-    <w:link w:val="Heading8Char"/>
+    <w:link w:val="Overskrift8Tegn"/>
     <w:uiPriority w:val="9"/>
     <w:semiHidden/>
     <w:unhideWhenUsed/>
@@ -1151,11 +1248,11 @@
       <w:color w:val="C45911" w:themeColor="accent2" w:themeShade="BF"/>
     </w:rPr>
   </w:style>
-  <w:style w:type="paragraph" w:styleId="Heading9">
+  <w:style w:type="paragraph" w:styleId="Overskrift9">
     <w:name w:val="heading 9"/>
     <w:basedOn w:val="Normal"/>
     <w:next w:val="Normal"/>
-    <w:link w:val="Heading9Char"/>
+    <w:link w:val="Overskrift9Tegn"/>
     <w:uiPriority w:val="9"/>
     <w:semiHidden/>
     <w:unhideWhenUsed/>
@@ -1177,13 +1274,13 @@
       <w:color w:val="823B0B" w:themeColor="accent2" w:themeShade="7F"/>
     </w:rPr>
   </w:style>
-  <w:style w:type="character" w:default="1" w:styleId="DefaultParagraphFont">
+  <w:style w:type="character" w:default="1" w:styleId="Standardskrifttypeiafsnit">
     <w:name w:val="Default Paragraph Font"/>
     <w:uiPriority w:val="1"/>
     <w:semiHidden/>
     <w:unhideWhenUsed/>
   </w:style>
-  <w:style w:type="table" w:default="1" w:styleId="TableNormal">
+  <w:style w:type="table" w:default="1" w:styleId="Tabel-Normal">
     <w:name w:val="Normal Table"/>
     <w:uiPriority w:val="99"/>
     <w:semiHidden/>
@@ -1198,16 +1295,16 @@
       </w:tblCellMar>
     </w:tblPr>
   </w:style>
-  <w:style w:type="numbering" w:default="1" w:styleId="NoList">
+  <w:style w:type="numbering" w:default="1" w:styleId="Ingenoversigt">
     <w:name w:val="No List"/>
     <w:uiPriority w:val="99"/>
     <w:semiHidden/>
     <w:unhideWhenUsed/>
   </w:style>
-  <w:style w:type="character" w:customStyle="1" w:styleId="Heading1Char">
-    <w:name w:val="Heading 1 Char"/>
-    <w:basedOn w:val="DefaultParagraphFont"/>
-    <w:link w:val="Heading1"/>
+  <w:style w:type="character" w:customStyle="1" w:styleId="Overskrift1Tegn">
+    <w:name w:val="Overskrift 1 Tegn"/>
+    <w:basedOn w:val="Standardskrifttypeiafsnit"/>
+    <w:link w:val="Overskrift1"/>
     <w:uiPriority w:val="9"/>
     <w:rsid w:val="009C59BB"/>
     <w:rPr>
@@ -1219,10 +1316,10 @@
       <w:lang w:val="da-DK"/>
     </w:rPr>
   </w:style>
-  <w:style w:type="character" w:customStyle="1" w:styleId="Heading2Char">
-    <w:name w:val="Heading 2 Char"/>
-    <w:basedOn w:val="DefaultParagraphFont"/>
-    <w:link w:val="Heading2"/>
+  <w:style w:type="character" w:customStyle="1" w:styleId="Overskrift2Tegn">
+    <w:name w:val="Overskrift 2 Tegn"/>
+    <w:basedOn w:val="Standardskrifttypeiafsnit"/>
+    <w:link w:val="Overskrift2"/>
     <w:uiPriority w:val="9"/>
     <w:rsid w:val="009C59BB"/>
     <w:rPr>
@@ -1234,10 +1331,10 @@
       <w:lang w:val="da-DK"/>
     </w:rPr>
   </w:style>
-  <w:style w:type="character" w:customStyle="1" w:styleId="Heading3Char">
-    <w:name w:val="Heading 3 Char"/>
-    <w:basedOn w:val="DefaultParagraphFont"/>
-    <w:link w:val="Heading3"/>
+  <w:style w:type="character" w:customStyle="1" w:styleId="Overskrift3Tegn">
+    <w:name w:val="Overskrift 3 Tegn"/>
+    <w:basedOn w:val="Standardskrifttypeiafsnit"/>
+    <w:link w:val="Overskrift3"/>
     <w:uiPriority w:val="9"/>
     <w:rsid w:val="009C59BB"/>
     <w:rPr>
@@ -1249,10 +1346,10 @@
       <w:lang w:val="da-DK"/>
     </w:rPr>
   </w:style>
-  <w:style w:type="character" w:customStyle="1" w:styleId="Heading4Char">
-    <w:name w:val="Heading 4 Char"/>
-    <w:basedOn w:val="DefaultParagraphFont"/>
-    <w:link w:val="Heading4"/>
+  <w:style w:type="character" w:customStyle="1" w:styleId="Overskrift4Tegn">
+    <w:name w:val="Overskrift 4 Tegn"/>
+    <w:basedOn w:val="Standardskrifttypeiafsnit"/>
+    <w:link w:val="Overskrift4"/>
     <w:uiPriority w:val="9"/>
     <w:rsid w:val="009C59BB"/>
     <w:rPr>
@@ -1262,10 +1359,10 @@
       <w:lang w:val="da-DK"/>
     </w:rPr>
   </w:style>
-  <w:style w:type="character" w:customStyle="1" w:styleId="Heading5Char">
-    <w:name w:val="Heading 5 Char"/>
-    <w:basedOn w:val="DefaultParagraphFont"/>
-    <w:link w:val="Heading5"/>
+  <w:style w:type="character" w:customStyle="1" w:styleId="Overskrift5Tegn">
+    <w:name w:val="Overskrift 5 Tegn"/>
+    <w:basedOn w:val="Standardskrifttypeiafsnit"/>
+    <w:link w:val="Overskrift5"/>
     <w:uiPriority w:val="9"/>
     <w:semiHidden/>
     <w:rsid w:val="009C59BB"/>
@@ -1278,10 +1375,10 @@
       <w:lang w:val="da-DK"/>
     </w:rPr>
   </w:style>
-  <w:style w:type="character" w:customStyle="1" w:styleId="Heading6Char">
-    <w:name w:val="Heading 6 Char"/>
-    <w:basedOn w:val="DefaultParagraphFont"/>
-    <w:link w:val="Heading6"/>
+  <w:style w:type="character" w:customStyle="1" w:styleId="Overskrift6Tegn">
+    <w:name w:val="Overskrift 6 Tegn"/>
+    <w:basedOn w:val="Standardskrifttypeiafsnit"/>
+    <w:link w:val="Overskrift6"/>
     <w:uiPriority w:val="9"/>
     <w:semiHidden/>
     <w:rsid w:val="009C59BB"/>
@@ -1294,10 +1391,10 @@
       <w:lang w:val="da-DK"/>
     </w:rPr>
   </w:style>
-  <w:style w:type="character" w:customStyle="1" w:styleId="Heading7Char">
-    <w:name w:val="Heading 7 Char"/>
-    <w:basedOn w:val="DefaultParagraphFont"/>
-    <w:link w:val="Heading7"/>
+  <w:style w:type="character" w:customStyle="1" w:styleId="Overskrift7Tegn">
+    <w:name w:val="Overskrift 7 Tegn"/>
+    <w:basedOn w:val="Standardskrifttypeiafsnit"/>
+    <w:link w:val="Overskrift7"/>
     <w:uiPriority w:val="9"/>
     <w:semiHidden/>
     <w:rsid w:val="009C59BB"/>
@@ -1312,10 +1409,10 @@
       <w:lang w:val="da-DK"/>
     </w:rPr>
   </w:style>
-  <w:style w:type="character" w:customStyle="1" w:styleId="Heading8Char">
-    <w:name w:val="Heading 8 Char"/>
-    <w:basedOn w:val="DefaultParagraphFont"/>
-    <w:link w:val="Heading8"/>
+  <w:style w:type="character" w:customStyle="1" w:styleId="Overskrift8Tegn">
+    <w:name w:val="Overskrift 8 Tegn"/>
+    <w:basedOn w:val="Standardskrifttypeiafsnit"/>
+    <w:link w:val="Overskrift8"/>
     <w:uiPriority w:val="9"/>
     <w:semiHidden/>
     <w:rsid w:val="009C59BB"/>
@@ -1330,10 +1427,10 @@
       <w:lang w:val="da-DK"/>
     </w:rPr>
   </w:style>
-  <w:style w:type="character" w:customStyle="1" w:styleId="Heading9Char">
-    <w:name w:val="Heading 9 Char"/>
-    <w:basedOn w:val="DefaultParagraphFont"/>
-    <w:link w:val="Heading9"/>
+  <w:style w:type="character" w:customStyle="1" w:styleId="Overskrift9Tegn">
+    <w:name w:val="Overskrift 9 Tegn"/>
+    <w:basedOn w:val="Standardskrifttypeiafsnit"/>
+    <w:link w:val="Overskrift9"/>
     <w:uiPriority w:val="9"/>
     <w:semiHidden/>
     <w:rsid w:val="009C59BB"/>

</xml_diff>

<commit_message>
Rettelser i Resultater og diskussion.docx
</commit_message>
<xml_diff>
--- a/Rapport/Resultater og diskussion.docx
+++ b/Rapport/Resultater og diskussion.docx
@@ -461,37 +461,35 @@
         <w:t>,</w:t>
       </w:r>
       <w:r>
-        <w:t xml:space="preserve"> og havde højeste prioritet. D</w:t>
-      </w:r>
-      <w:bookmarkStart w:id="2" w:name="_GoBack"/>
-      <w:r>
-        <w:t>e</w:t>
-      </w:r>
-      <w:bookmarkEnd w:id="2"/>
-      <w:r>
-        <w:t xml:space="preserve"> ændringer</w:t>
-      </w:r>
-      <w:r>
-        <w:t>,</w:t>
-      </w:r>
-      <w:r>
-        <w:t xml:space="preserve"> der kunne laves i forbindelse med den </w:t>
+        <w:t xml:space="preserve"> og havde højeste prioritet. De ændringer</w:t>
+      </w:r>
+      <w:r>
+        <w:t>,</w:t>
+      </w:r>
+      <w:r>
+        <w:t xml:space="preserve"> der kunne laves i forbindelse med </w:t>
       </w:r>
       <w:r>
         <w:lastRenderedPageBreak/>
         <w:t>feedback</w:t>
       </w:r>
       <w:r>
-        <w:t>,</w:t>
-      </w:r>
-      <w:r>
-        <w:t xml:space="preserve"> der var fra forbrugertestene</w:t>
-      </w:r>
-      <w:r>
-        <w:t>,</w:t>
-      </w:r>
-      <w:r>
-        <w:t xml:space="preserve"> blev der derfor valgt ikke at gøre noget ved</w:t>
+        <w:t>en</w:t>
+      </w:r>
+      <w:r>
+        <w:t xml:space="preserve"> fra forbrugertestene</w:t>
+      </w:r>
+      <w:r>
+        <w:t>,</w:t>
+      </w:r>
+      <w:r>
+        <w:t xml:space="preserve"> blev der derfor valgt </w:t>
+      </w:r>
+      <w:r>
+        <w:t xml:space="preserve">at </w:t>
+      </w:r>
+      <w:r>
+        <w:t>ikke gøre noget ved</w:t>
       </w:r>
       <w:r>
         <w:t xml:space="preserve">, medmindre </w:t>
@@ -509,22 +507,21 @@
         <w:t>,</w:t>
       </w:r>
       <w:r>
-        <w:t xml:space="preserve"> skulle testene være afholdt minimum en uge tidligere</w:t>
-      </w:r>
-      <w:r>
-        <w:t>,</w:t>
-      </w:r>
-      <w:r>
-        <w:t xml:space="preserve"> end de blev gjort</w:t>
-      </w:r>
-      <w:r>
-        <w:t>,</w:t>
-      </w:r>
-      <w:r>
-        <w:t xml:space="preserve"> så der havde været til at implementere ændringerne efterfølgende</w:t>
-      </w:r>
-      <w:r>
-        <w:t>.</w:t>
+        <w:t xml:space="preserve"> </w:t>
+      </w:r>
+      <w:r>
+        <w:t>var det nødvendigt med mere tid til at udvikle i. Desværre var der kun en uge tilbage af projektforløbet da Pristjek220 v</w:t>
+      </w:r>
+      <w:r>
+        <w:t>ar klar til</w:t>
+      </w:r>
+      <w:bookmarkStart w:id="2" w:name="_GoBack"/>
+      <w:bookmarkEnd w:id="2"/>
+      <w:r>
+        <w:t xml:space="preserve"> bruger</w:t>
+      </w:r>
+      <w:r>
+        <w:t>test.</w:t>
       </w:r>
     </w:p>
     <w:sectPr>

</xml_diff>

<commit_message>
Rettet Resultater og diskussion.docx PS. Rasmus er en kagearm
</commit_message>
<xml_diff>
--- a/Rapport/Resultater og diskussion.docx
+++ b/Rapport/Resultater og diskussion.docx
@@ -437,88 +437,82 @@
     </w:p>
     <w:p>
       <w:r>
-        <w:t>Forbrugertesten blev udført meget sent i projektet, så da den blev udført</w:t>
-      </w:r>
-      <w:r>
-        <w:t>,</w:t>
-      </w:r>
-      <w:r>
-        <w:t xml:space="preserve"> var det allerede besluttet</w:t>
-      </w:r>
-      <w:r>
-        <w:t>,</w:t>
-      </w:r>
-      <w:r>
-        <w:t xml:space="preserve"> at udviklingen på produktet var afsluttet</w:t>
-      </w:r>
-      <w:r>
-        <w:t>,</w:t>
-      </w:r>
-      <w:r>
-        <w:t xml:space="preserve"> og arbejdet med at færdiggøre rapporten og dokumentationen for projektet var påbegyndt</w:t>
-      </w:r>
-      <w:r>
-        <w:t>,</w:t>
-      </w:r>
-      <w:r>
-        <w:t xml:space="preserve"> og havde højeste prioritet. De ændringer</w:t>
-      </w:r>
-      <w:r>
-        <w:t>,</w:t>
-      </w:r>
-      <w:r>
-        <w:t xml:space="preserve"> der kunne laves i forbindelse med </w:t>
-      </w:r>
-      <w:r>
-        <w:lastRenderedPageBreak/>
-        <w:t>feedback</w:t>
-      </w:r>
-      <w:r>
-        <w:t>en</w:t>
-      </w:r>
-      <w:r>
-        <w:t xml:space="preserve"> fra forbrugertestene</w:t>
-      </w:r>
-      <w:r>
-        <w:t>,</w:t>
-      </w:r>
-      <w:r>
-        <w:t xml:space="preserve"> blev der derfor valgt </w:t>
-      </w:r>
-      <w:r>
-        <w:t xml:space="preserve">at </w:t>
-      </w:r>
-      <w:r>
-        <w:t>ikke gøre noget ved</w:t>
-      </w:r>
-      <w:r>
-        <w:t xml:space="preserve">, medmindre </w:t>
-      </w:r>
-      <w:r>
-        <w:t>det var meget små ting</w:t>
-      </w:r>
-      <w:r>
-        <w:t>,</w:t>
-      </w:r>
-      <w:r>
-        <w:t xml:space="preserve"> som nemt kunne rettes. For at kunne have brugt resultaterne fra forbrugertesten til at gøre brugergrænsefladen mere brugervenlig</w:t>
-      </w:r>
-      <w:r>
-        <w:t>,</w:t>
-      </w:r>
-      <w:r>
-        <w:t xml:space="preserve"> </w:t>
-      </w:r>
-      <w:r>
-        <w:t>var det nødvendigt med mere tid til at udvikle i. Desværre var der kun en uge tilbage af projektforløbet da Pristjek220 v</w:t>
-      </w:r>
-      <w:r>
-        <w:t>ar klar til</w:t>
+        <w:t xml:space="preserve">Forbrugertesten blev udført </w:t>
+      </w:r>
+      <w:r>
+        <w:t xml:space="preserve">da </w:t>
+      </w:r>
+      <w:r>
+        <w:t>udviklingen på produktet var afsluttet</w:t>
+      </w:r>
+      <w:r>
+        <w:t>,</w:t>
+      </w:r>
+      <w:r>
+        <w:t xml:space="preserve"> og arbejdet med at færdiggøre rapporten og dokumentationen for projektet var </w:t>
+      </w:r>
+      <w:r>
+        <w:t>af</w:t>
+      </w:r>
+      <w:r>
+        <w:t xml:space="preserve"> højest</w:t>
       </w:r>
       <w:bookmarkStart w:id="2" w:name="_GoBack"/>
       <w:bookmarkEnd w:id="2"/>
       <w:r>
-        <w:t xml:space="preserve"> bruger</w:t>
+        <w:t>e prioritet. De ændringer</w:t>
+      </w:r>
+      <w:r>
+        <w:t>,</w:t>
+      </w:r>
+      <w:r>
+        <w:t xml:space="preserve"> der kunne laves i forbindelse med feedback</w:t>
+      </w:r>
+      <w:r>
+        <w:t>en</w:t>
+      </w:r>
+      <w:r>
+        <w:t xml:space="preserve"> fra forbrugertestene</w:t>
+      </w:r>
+      <w:r>
+        <w:t>,</w:t>
+      </w:r>
+      <w:r>
+        <w:t xml:space="preserve"> blev der derfor valgt </w:t>
+      </w:r>
+      <w:r>
+        <w:t xml:space="preserve">at </w:t>
+      </w:r>
+      <w:r>
+        <w:t>ikke gøre noget ved</w:t>
+      </w:r>
+      <w:r>
+        <w:t xml:space="preserve">, medmindre </w:t>
+      </w:r>
+      <w:r>
+        <w:t xml:space="preserve">det var meget små </w:t>
+      </w:r>
+      <w:r>
+        <w:lastRenderedPageBreak/>
+        <w:t>ting</w:t>
+      </w:r>
+      <w:r>
+        <w:t>,</w:t>
+      </w:r>
+      <w:r>
+        <w:t xml:space="preserve"> som nemt kunne rettes. For at kunne have brugt resultaterne fra forbrugertesten til at gøre brugergrænsefladen mere brugervenlig</w:t>
+      </w:r>
+      <w:r>
+        <w:t>,</w:t>
+      </w:r>
+      <w:r>
+        <w:t xml:space="preserve"> </w:t>
+      </w:r>
+      <w:r>
+        <w:t>var det nødvendigt med mere tid til at udvikle i. Desværre var der kun en uge tilbage af projektforløbet da Pristjek220 v</w:t>
+      </w:r>
+      <w:r>
+        <w:t>ar klar til bruger</w:t>
       </w:r>
       <w:r>
         <w:t>test.</w:t>

</xml_diff>

<commit_message>
Små rettelser i Resultater og diskussion.docx :) klar til at blive indsat i rapport
</commit_message>
<xml_diff>
--- a/Rapport/Resultater og diskussion.docx
+++ b/Rapport/Resultater og diskussion.docx
@@ -1,10 +1,10 @@
 
 <file path=word/document.xml><?xml version="1.0" encoding="utf-8"?>
-<w:document xmlns:wpc="http://schemas.microsoft.com/office/word/2010/wordprocessingCanvas" xmlns:cx="http://schemas.microsoft.com/office/drawing/2014/chartex" xmlns:cx1="http://schemas.microsoft.com/office/drawing/2015/9/8/chartex" xmlns:mc="http://schemas.openxmlformats.org/markup-compatibility/2006" xmlns:o="urn:schemas-microsoft-com:office:office" xmlns:r="http://schemas.openxmlformats.org/officeDocument/2006/relationships" xmlns:m="http://schemas.openxmlformats.org/officeDocument/2006/math" xmlns:v="urn:schemas-microsoft-com:vml" xmlns:wp14="http://schemas.microsoft.com/office/word/2010/wordprocessingDrawing" xmlns:wp="http://schemas.openxmlformats.org/drawingml/2006/wordprocessingDrawing" xmlns:w10="urn:schemas-microsoft-com:office:word" xmlns:w="http://schemas.openxmlformats.org/wordprocessingml/2006/main" xmlns:w14="http://schemas.microsoft.com/office/word/2010/wordml" xmlns:w15="http://schemas.microsoft.com/office/word/2012/wordml" xmlns:w16se="http://schemas.microsoft.com/office/word/2015/wordml/symex" xmlns:wpg="http://schemas.microsoft.com/office/word/2010/wordprocessingGroup" xmlns:wpi="http://schemas.microsoft.com/office/word/2010/wordprocessingInk" xmlns:wne="http://schemas.microsoft.com/office/word/2006/wordml" xmlns:wps="http://schemas.microsoft.com/office/word/2010/wordprocessingShape" mc:Ignorable="w14 w15 w16se wp14">
+<w:document xmlns:wpc="http://schemas.microsoft.com/office/word/2010/wordprocessingCanvas" xmlns:mc="http://schemas.openxmlformats.org/markup-compatibility/2006" xmlns:o="urn:schemas-microsoft-com:office:office" xmlns:r="http://schemas.openxmlformats.org/officeDocument/2006/relationships" xmlns:m="http://schemas.openxmlformats.org/officeDocument/2006/math" xmlns:v="urn:schemas-microsoft-com:vml" xmlns:wp14="http://schemas.microsoft.com/office/word/2010/wordprocessingDrawing" xmlns:wp="http://schemas.openxmlformats.org/drawingml/2006/wordprocessingDrawing" xmlns:w10="urn:schemas-microsoft-com:office:word" xmlns:w="http://schemas.openxmlformats.org/wordprocessingml/2006/main" xmlns:w14="http://schemas.microsoft.com/office/word/2010/wordml" xmlns:w15="http://schemas.microsoft.com/office/word/2012/wordml" xmlns:wpg="http://schemas.microsoft.com/office/word/2010/wordprocessingGroup" xmlns:wpi="http://schemas.microsoft.com/office/word/2010/wordprocessingInk" xmlns:wne="http://schemas.microsoft.com/office/word/2006/wordml" xmlns:wps="http://schemas.microsoft.com/office/word/2010/wordprocessingShape" mc:Ignorable="w14 w15 wp14">
   <w:body>
     <w:p>
       <w:pPr>
-        <w:pStyle w:val="Overskrift1"/>
+        <w:pStyle w:val="Heading1"/>
       </w:pPr>
       <w:bookmarkStart w:id="0" w:name="_Ref437987304"/>
       <w:bookmarkStart w:id="1" w:name="_Toc451425747"/>
@@ -132,131 +132,91 @@
         <w:t>Der blev benytt</w:t>
       </w:r>
       <w:r>
-        <w:t xml:space="preserve">et </w:t>
+        <w:t xml:space="preserve">et user </w:t>
       </w:r>
       <w:proofErr w:type="spellStart"/>
       <w:r>
-        <w:t>user</w:t>
+        <w:t>stories</w:t>
       </w:r>
       <w:proofErr w:type="spellEnd"/>
       <w:r>
         <w:t xml:space="preserve"> </w:t>
       </w:r>
+      <w:r>
+        <w:t>til at opstille de funktionelle krav for projektet</w:t>
+      </w:r>
+      <w:r>
+        <w:t xml:space="preserve">, hvilket har fremmet den iterative udviklingsproces. Hver user story kunne meget nemt oversættes til en feature i en product </w:t>
+      </w:r>
       <w:proofErr w:type="spellStart"/>
       <w:r>
+        <w:t>backlog</w:t>
+      </w:r>
+      <w:proofErr w:type="spellEnd"/>
+      <w:r>
+        <w:t>,</w:t>
+      </w:r>
+      <w:r>
+        <w:t xml:space="preserve"> så de kunne benyttes som </w:t>
+      </w:r>
+      <w:proofErr w:type="spellStart"/>
+      <w:r>
         <w:t>stories</w:t>
       </w:r>
       <w:proofErr w:type="spellEnd"/>
       <w:r>
+        <w:t xml:space="preserve"> i et sprint. Det har også været meget effektivt at have den diskussion inden implementeringen</w:t>
+      </w:r>
+      <w:r>
+        <w:t>,</w:t>
+      </w:r>
+      <w:r>
+        <w:t xml:space="preserve"> som hører med til user </w:t>
+      </w:r>
+      <w:proofErr w:type="spellStart"/>
+      <w:r>
+        <w:t>stories</w:t>
+      </w:r>
+      <w:proofErr w:type="spellEnd"/>
+      <w:r>
+        <w:t xml:space="preserve">. Det har gjort at alle </w:t>
+      </w:r>
+      <w:r>
+        <w:t xml:space="preserve">i gruppen </w:t>
+      </w:r>
+      <w:r>
+        <w:t>var klar over</w:t>
+      </w:r>
+      <w:r>
+        <w:t>,</w:t>
+      </w:r>
+      <w:r>
+        <w:t xml:space="preserve"> hvad de forskellige </w:t>
+      </w:r>
+      <w:proofErr w:type="spellStart"/>
+      <w:r>
+        <w:t>stories</w:t>
+      </w:r>
+      <w:proofErr w:type="spellEnd"/>
+      <w:r>
+        <w:t xml:space="preserve"> indebar</w:t>
+      </w:r>
+      <w:r>
+        <w:t>,</w:t>
+      </w:r>
+      <w:r>
         <w:t xml:space="preserve"> </w:t>
       </w:r>
       <w:r>
-        <w:t>til at opstille de funktionelle krav for projektet</w:t>
-      </w:r>
-      <w:r>
-        <w:t xml:space="preserve">, hvilket har fremmet den iterative udviklingsproces. Hver </w:t>
+        <w:t xml:space="preserve">og det herefter var nemt at nedbryde </w:t>
       </w:r>
       <w:proofErr w:type="spellStart"/>
       <w:r>
-        <w:t>user</w:t>
+        <w:t>storien</w:t>
       </w:r>
       <w:proofErr w:type="spellEnd"/>
       <w:r>
-        <w:t xml:space="preserve"> story kunne meget nemt oversættes til en feature i en </w:t>
-      </w:r>
-      <w:proofErr w:type="spellStart"/>
-      <w:r>
-        <w:t>product</w:t>
-      </w:r>
-      <w:proofErr w:type="spellEnd"/>
-      <w:r>
-        <w:t xml:space="preserve"> </w:t>
-      </w:r>
-      <w:proofErr w:type="spellStart"/>
-      <w:r>
-        <w:t>backlog</w:t>
-      </w:r>
-      <w:proofErr w:type="spellEnd"/>
-      <w:r>
-        <w:t>,</w:t>
-      </w:r>
-      <w:r>
-        <w:t xml:space="preserve"> så de kunne benyttes som </w:t>
-      </w:r>
-      <w:proofErr w:type="spellStart"/>
-      <w:r>
-        <w:t>stories</w:t>
-      </w:r>
-      <w:proofErr w:type="spellEnd"/>
-      <w:r>
-        <w:t xml:space="preserve"> i et sprint. Det har også været meget effektivt at have den diskussion inden implementeringen</w:t>
-      </w:r>
-      <w:r>
-        <w:t>,</w:t>
-      </w:r>
-      <w:r>
-        <w:t xml:space="preserve"> som hører med til </w:t>
-      </w:r>
-      <w:proofErr w:type="spellStart"/>
-      <w:r>
-        <w:t>user</w:t>
-      </w:r>
-      <w:proofErr w:type="spellEnd"/>
-      <w:r>
-        <w:t xml:space="preserve"> </w:t>
-      </w:r>
-      <w:proofErr w:type="spellStart"/>
-      <w:r>
-        <w:t>stories</w:t>
-      </w:r>
-      <w:proofErr w:type="spellEnd"/>
-      <w:r>
-        <w:t xml:space="preserve">. Det har gjort at alle </w:t>
-      </w:r>
-      <w:r>
-        <w:t xml:space="preserve">i gruppen </w:t>
-      </w:r>
-      <w:r>
-        <w:t>var klar over</w:t>
-      </w:r>
-      <w:r>
-        <w:t>,</w:t>
-      </w:r>
-      <w:r>
-        <w:t xml:space="preserve"> hvad de forskellige </w:t>
-      </w:r>
-      <w:proofErr w:type="spellStart"/>
-      <w:r>
-        <w:t>stories</w:t>
-      </w:r>
-      <w:proofErr w:type="spellEnd"/>
-      <w:r>
-        <w:t xml:space="preserve"> indebar</w:t>
-      </w:r>
-      <w:r>
-        <w:t>,</w:t>
-      </w:r>
-      <w:r>
-        <w:t xml:space="preserve"> </w:t>
-      </w:r>
-      <w:r>
-        <w:t xml:space="preserve">og det herefter var nemt at nedbryde </w:t>
-      </w:r>
-      <w:proofErr w:type="spellStart"/>
-      <w:r>
-        <w:t>storien</w:t>
-      </w:r>
-      <w:proofErr w:type="spellEnd"/>
-      <w:r>
-        <w:t xml:space="preserve"> til mindre </w:t>
-      </w:r>
-      <w:proofErr w:type="spellStart"/>
-      <w:r>
-        <w:t>tasks</w:t>
-      </w:r>
-      <w:proofErr w:type="spellEnd"/>
-      <w:r>
-        <w:t>.</w:t>
+        <w:t xml:space="preserve"> til mindre tasks.</w:t>
       </w:r>
     </w:p>
     <w:p>
@@ -432,7 +392,12 @@
         <w:t>,</w:t>
       </w:r>
       <w:r>
-        <w:t xml:space="preserve"> men muligvis krævede lidt tid at udføre. </w:t>
+        <w:t xml:space="preserve"> men </w:t>
+      </w:r>
+      <w:bookmarkStart w:id="2" w:name="_GoBack"/>
+      <w:bookmarkEnd w:id="2"/>
+      <w:r>
+        <w:t xml:space="preserve">muligvis krævede lidt tid at udføre. </w:t>
       </w:r>
     </w:p>
     <w:p>
@@ -443,7 +408,10 @@
         <w:t xml:space="preserve">da </w:t>
       </w:r>
       <w:r>
-        <w:t>udviklingen på produktet var afsluttet</w:t>
+        <w:t>udviklingen af</w:t>
+      </w:r>
+      <w:r>
+        <w:t xml:space="preserve"> produktet var afsluttet</w:t>
       </w:r>
       <w:r>
         <w:t>,</w:t>
@@ -455,12 +423,7 @@
         <w:t>af</w:t>
       </w:r>
       <w:r>
-        <w:t xml:space="preserve"> højest</w:t>
-      </w:r>
-      <w:bookmarkStart w:id="2" w:name="_GoBack"/>
-      <w:bookmarkEnd w:id="2"/>
-      <w:r>
-        <w:t>e prioritet. De ændringer</w:t>
+        <w:t xml:space="preserve"> højeste prioritet. De ændringer</w:t>
       </w:r>
       <w:r>
         <w:t>,</w:t>
@@ -490,17 +453,26 @@
         <w:t xml:space="preserve">, medmindre </w:t>
       </w:r>
       <w:r>
-        <w:t xml:space="preserve">det var meget små </w:t>
+        <w:t>det var små ting</w:t>
+      </w:r>
+      <w:r>
+        <w:t>,</w:t>
+      </w:r>
+      <w:r>
+        <w:t xml:space="preserve"> som </w:t>
       </w:r>
       <w:r>
         <w:lastRenderedPageBreak/>
-        <w:t>ting</w:t>
-      </w:r>
-      <w:r>
-        <w:t>,</w:t>
-      </w:r>
-      <w:r>
-        <w:t xml:space="preserve"> som nemt kunne rettes. For at kunne have brugt resultaterne fra forbrugertesten til at gøre brugergrænsefladen mere brugervenlig</w:t>
+        <w:t xml:space="preserve">nemt kunne rettes. For at </w:t>
+      </w:r>
+      <w:r>
+        <w:t>resultaterne fra forbrugertesten</w:t>
+      </w:r>
+      <w:r>
+        <w:t xml:space="preserve"> kunne bruges</w:t>
+      </w:r>
+      <w:r>
+        <w:t xml:space="preserve"> til at gøre brugergrænsefladen mere brugervenlig</w:t>
       </w:r>
       <w:r>
         <w:t>,</w:t>
@@ -529,7 +501,7 @@
 </file>
 
 <file path=word/numbering.xml><?xml version="1.0" encoding="utf-8"?>
-<w:numbering xmlns:wpc="http://schemas.microsoft.com/office/word/2010/wordprocessingCanvas" xmlns:cx="http://schemas.microsoft.com/office/drawing/2014/chartex" xmlns:cx1="http://schemas.microsoft.com/office/drawing/2015/9/8/chartex" xmlns:mc="http://schemas.openxmlformats.org/markup-compatibility/2006" xmlns:o="urn:schemas-microsoft-com:office:office" xmlns:r="http://schemas.openxmlformats.org/officeDocument/2006/relationships" xmlns:m="http://schemas.openxmlformats.org/officeDocument/2006/math" xmlns:v="urn:schemas-microsoft-com:vml" xmlns:wp14="http://schemas.microsoft.com/office/word/2010/wordprocessingDrawing" xmlns:wp="http://schemas.openxmlformats.org/drawingml/2006/wordprocessingDrawing" xmlns:w10="urn:schemas-microsoft-com:office:word" xmlns:w="http://schemas.openxmlformats.org/wordprocessingml/2006/main" xmlns:w14="http://schemas.microsoft.com/office/word/2010/wordml" xmlns:w15="http://schemas.microsoft.com/office/word/2012/wordml" xmlns:w16se="http://schemas.microsoft.com/office/word/2015/wordml/symex" xmlns:wpg="http://schemas.microsoft.com/office/word/2010/wordprocessingGroup" xmlns:wpi="http://schemas.microsoft.com/office/word/2010/wordprocessingInk" xmlns:wne="http://schemas.microsoft.com/office/word/2006/wordml" xmlns:wps="http://schemas.microsoft.com/office/word/2010/wordprocessingShape" mc:Ignorable="w14 w15 w16se wp14">
+<w:numbering xmlns:wpc="http://schemas.microsoft.com/office/word/2010/wordprocessingCanvas" xmlns:mc="http://schemas.openxmlformats.org/markup-compatibility/2006" xmlns:o="urn:schemas-microsoft-com:office:office" xmlns:r="http://schemas.openxmlformats.org/officeDocument/2006/relationships" xmlns:m="http://schemas.openxmlformats.org/officeDocument/2006/math" xmlns:v="urn:schemas-microsoft-com:vml" xmlns:wp14="http://schemas.microsoft.com/office/word/2010/wordprocessingDrawing" xmlns:wp="http://schemas.openxmlformats.org/drawingml/2006/wordprocessingDrawing" xmlns:w10="urn:schemas-microsoft-com:office:word" xmlns:w="http://schemas.openxmlformats.org/wordprocessingml/2006/main" xmlns:w14="http://schemas.microsoft.com/office/word/2010/wordml" xmlns:w15="http://schemas.microsoft.com/office/word/2012/wordml" xmlns:wpg="http://schemas.microsoft.com/office/word/2010/wordprocessingGroup" xmlns:wpi="http://schemas.microsoft.com/office/word/2010/wordprocessingInk" xmlns:wne="http://schemas.microsoft.com/office/word/2006/wordml" xmlns:wps="http://schemas.microsoft.com/office/word/2010/wordprocessingShape" mc:Ignorable="w14 w15 wp14">
   <w:abstractNum w:abstractNumId="0" w15:restartNumberingAfterBreak="0">
     <w:nsid w:val="633C38B9"/>
     <w:multiLevelType w:val="multilevel"/>
@@ -537,7 +509,7 @@
     <w:lvl w:ilvl="0">
       <w:start w:val="1"/>
       <w:numFmt w:val="decimal"/>
-      <w:pStyle w:val="Overskrift1"/>
+      <w:pStyle w:val="Heading1"/>
       <w:lvlText w:val="%1"/>
       <w:lvlJc w:val="left"/>
       <w:pPr>
@@ -547,7 +519,7 @@
     <w:lvl w:ilvl="1">
       <w:start w:val="1"/>
       <w:numFmt w:val="decimal"/>
-      <w:pStyle w:val="Overskrift2"/>
+      <w:pStyle w:val="Heading2"/>
       <w:lvlText w:val="%1.%2"/>
       <w:lvlJc w:val="left"/>
       <w:pPr>
@@ -557,7 +529,7 @@
     <w:lvl w:ilvl="2">
       <w:start w:val="1"/>
       <w:numFmt w:val="decimal"/>
-      <w:pStyle w:val="Overskrift3"/>
+      <w:pStyle w:val="Heading3"/>
       <w:lvlText w:val="%1.%2.%3"/>
       <w:lvlJc w:val="left"/>
       <w:pPr>
@@ -567,7 +539,7 @@
     <w:lvl w:ilvl="3">
       <w:start w:val="1"/>
       <w:numFmt w:val="decimal"/>
-      <w:pStyle w:val="Overskrift4"/>
+      <w:pStyle w:val="Heading4"/>
       <w:lvlText w:val="%1.%2.%3.%4"/>
       <w:lvlJc w:val="left"/>
       <w:pPr>
@@ -577,7 +549,7 @@
     <w:lvl w:ilvl="4">
       <w:start w:val="1"/>
       <w:numFmt w:val="decimal"/>
-      <w:pStyle w:val="Overskrift5"/>
+      <w:pStyle w:val="Heading5"/>
       <w:lvlText w:val="%1.%2.%3.%4.%5"/>
       <w:lvlJc w:val="left"/>
       <w:pPr>
@@ -587,7 +559,7 @@
     <w:lvl w:ilvl="5">
       <w:start w:val="1"/>
       <w:numFmt w:val="decimal"/>
-      <w:pStyle w:val="Overskrift6"/>
+      <w:pStyle w:val="Heading6"/>
       <w:lvlText w:val="%1.%2.%3.%4.%5.%6"/>
       <w:lvlJc w:val="left"/>
       <w:pPr>
@@ -597,7 +569,7 @@
     <w:lvl w:ilvl="6">
       <w:start w:val="1"/>
       <w:numFmt w:val="decimal"/>
-      <w:pStyle w:val="Overskrift7"/>
+      <w:pStyle w:val="Heading7"/>
       <w:lvlText w:val="%1.%2.%3.%4.%5.%6.%7"/>
       <w:lvlJc w:val="left"/>
       <w:pPr>
@@ -607,7 +579,7 @@
     <w:lvl w:ilvl="7">
       <w:start w:val="1"/>
       <w:numFmt w:val="decimal"/>
-      <w:pStyle w:val="Overskrift8"/>
+      <w:pStyle w:val="Heading8"/>
       <w:lvlText w:val="%1.%2.%3.%4.%5.%6.%7.%8"/>
       <w:lvlJc w:val="left"/>
       <w:pPr>
@@ -617,7 +589,7 @@
     <w:lvl w:ilvl="8">
       <w:start w:val="1"/>
       <w:numFmt w:val="decimal"/>
-      <w:pStyle w:val="Overskrift9"/>
+      <w:pStyle w:val="Heading9"/>
       <w:lvlText w:val="%1.%2.%3.%4.%5.%6.%7.%8.%9"/>
       <w:lvlJc w:val="left"/>
       <w:pPr>
@@ -632,7 +604,7 @@
 </file>
 
 <file path=word/styles.xml><?xml version="1.0" encoding="utf-8"?>
-<w:styles xmlns:mc="http://schemas.openxmlformats.org/markup-compatibility/2006" xmlns:r="http://schemas.openxmlformats.org/officeDocument/2006/relationships" xmlns:w="http://schemas.openxmlformats.org/wordprocessingml/2006/main" xmlns:w14="http://schemas.microsoft.com/office/word/2010/wordml" xmlns:w15="http://schemas.microsoft.com/office/word/2012/wordml" xmlns:w16se="http://schemas.microsoft.com/office/word/2015/wordml/symex" mc:Ignorable="w14 w15 w16se">
+<w:styles xmlns:mc="http://schemas.openxmlformats.org/markup-compatibility/2006" xmlns:r="http://schemas.openxmlformats.org/officeDocument/2006/relationships" xmlns:w="http://schemas.openxmlformats.org/wordprocessingml/2006/main" xmlns:w14="http://schemas.microsoft.com/office/word/2010/wordml" xmlns:w15="http://schemas.microsoft.com/office/word/2012/wordml" mc:Ignorable="w14 w15">
   <w:docDefaults>
     <w:rPrDefault>
       <w:rPr>
@@ -1036,11 +1008,11 @@
       <w:lang w:val="da-DK"/>
     </w:rPr>
   </w:style>
-  <w:style w:type="paragraph" w:styleId="Overskrift1">
+  <w:style w:type="paragraph" w:styleId="Heading1">
     <w:name w:val="heading 1"/>
     <w:basedOn w:val="Normal"/>
     <w:next w:val="Normal"/>
-    <w:link w:val="Overskrift1Tegn"/>
+    <w:link w:val="Heading1Char"/>
     <w:uiPriority w:val="9"/>
     <w:qFormat/>
     <w:rsid w:val="009C59BB"/>
@@ -1059,11 +1031,11 @@
       <w:szCs w:val="32"/>
     </w:rPr>
   </w:style>
-  <w:style w:type="paragraph" w:styleId="Overskrift2">
+  <w:style w:type="paragraph" w:styleId="Heading2">
     <w:name w:val="heading 2"/>
     <w:basedOn w:val="Normal"/>
     <w:next w:val="Normal"/>
-    <w:link w:val="Overskrift2Tegn"/>
+    <w:link w:val="Heading2Char"/>
     <w:uiPriority w:val="9"/>
     <w:unhideWhenUsed/>
     <w:qFormat/>
@@ -1084,11 +1056,11 @@
       <w:szCs w:val="28"/>
     </w:rPr>
   </w:style>
-  <w:style w:type="paragraph" w:styleId="Overskrift3">
+  <w:style w:type="paragraph" w:styleId="Heading3">
     <w:name w:val="heading 3"/>
     <w:basedOn w:val="Normal"/>
     <w:next w:val="Normal"/>
-    <w:link w:val="Overskrift3Tegn"/>
+    <w:link w:val="Heading3Char"/>
     <w:uiPriority w:val="9"/>
     <w:unhideWhenUsed/>
     <w:qFormat/>
@@ -1109,11 +1081,11 @@
       <w:szCs w:val="24"/>
     </w:rPr>
   </w:style>
-  <w:style w:type="paragraph" w:styleId="Overskrift4">
+  <w:style w:type="paragraph" w:styleId="Heading4">
     <w:name w:val="heading 4"/>
     <w:basedOn w:val="Normal"/>
     <w:next w:val="Normal"/>
-    <w:link w:val="Overskrift4Tegn"/>
+    <w:link w:val="Heading4Char"/>
     <w:uiPriority w:val="9"/>
     <w:unhideWhenUsed/>
     <w:qFormat/>
@@ -1134,11 +1106,11 @@
       <w:szCs w:val="22"/>
     </w:rPr>
   </w:style>
-  <w:style w:type="paragraph" w:styleId="Overskrift5">
+  <w:style w:type="paragraph" w:styleId="Heading5">
     <w:name w:val="heading 5"/>
     <w:basedOn w:val="Normal"/>
     <w:next w:val="Normal"/>
-    <w:link w:val="Overskrift5Tegn"/>
+    <w:link w:val="Heading5Char"/>
     <w:uiPriority w:val="9"/>
     <w:semiHidden/>
     <w:unhideWhenUsed/>
@@ -1161,11 +1133,11 @@
       <w:szCs w:val="26"/>
     </w:rPr>
   </w:style>
-  <w:style w:type="paragraph" w:styleId="Overskrift6">
+  <w:style w:type="paragraph" w:styleId="Heading6">
     <w:name w:val="heading 6"/>
     <w:basedOn w:val="Normal"/>
     <w:next w:val="Normal"/>
-    <w:link w:val="Overskrift6Tegn"/>
+    <w:link w:val="Heading6Char"/>
     <w:uiPriority w:val="9"/>
     <w:semiHidden/>
     <w:unhideWhenUsed/>
@@ -1187,11 +1159,11 @@
       <w:sz w:val="22"/>
     </w:rPr>
   </w:style>
-  <w:style w:type="paragraph" w:styleId="Overskrift7">
+  <w:style w:type="paragraph" w:styleId="Heading7">
     <w:name w:val="heading 7"/>
     <w:basedOn w:val="Normal"/>
     <w:next w:val="Normal"/>
-    <w:link w:val="Overskrift7Tegn"/>
+    <w:link w:val="Heading7Char"/>
     <w:uiPriority w:val="9"/>
     <w:semiHidden/>
     <w:unhideWhenUsed/>
@@ -1213,11 +1185,11 @@
       <w:spacing w:val="10"/>
     </w:rPr>
   </w:style>
-  <w:style w:type="paragraph" w:styleId="Overskrift8">
+  <w:style w:type="paragraph" w:styleId="Heading8">
     <w:name w:val="heading 8"/>
     <w:basedOn w:val="Normal"/>
     <w:next w:val="Normal"/>
-    <w:link w:val="Overskrift8Tegn"/>
+    <w:link w:val="Heading8Char"/>
     <w:uiPriority w:val="9"/>
     <w:semiHidden/>
     <w:unhideWhenUsed/>
@@ -1239,11 +1211,11 @@
       <w:color w:val="C45911" w:themeColor="accent2" w:themeShade="BF"/>
     </w:rPr>
   </w:style>
-  <w:style w:type="paragraph" w:styleId="Overskrift9">
+  <w:style w:type="paragraph" w:styleId="Heading9">
     <w:name w:val="heading 9"/>
     <w:basedOn w:val="Normal"/>
     <w:next w:val="Normal"/>
-    <w:link w:val="Overskrift9Tegn"/>
+    <w:link w:val="Heading9Char"/>
     <w:uiPriority w:val="9"/>
     <w:semiHidden/>
     <w:unhideWhenUsed/>
@@ -1265,13 +1237,13 @@
       <w:color w:val="823B0B" w:themeColor="accent2" w:themeShade="7F"/>
     </w:rPr>
   </w:style>
-  <w:style w:type="character" w:default="1" w:styleId="Standardskrifttypeiafsnit">
+  <w:style w:type="character" w:default="1" w:styleId="DefaultParagraphFont">
     <w:name w:val="Default Paragraph Font"/>
     <w:uiPriority w:val="1"/>
     <w:semiHidden/>
     <w:unhideWhenUsed/>
   </w:style>
-  <w:style w:type="table" w:default="1" w:styleId="Tabel-Normal">
+  <w:style w:type="table" w:default="1" w:styleId="TableNormal">
     <w:name w:val="Normal Table"/>
     <w:uiPriority w:val="99"/>
     <w:semiHidden/>
@@ -1286,16 +1258,16 @@
       </w:tblCellMar>
     </w:tblPr>
   </w:style>
-  <w:style w:type="numbering" w:default="1" w:styleId="Ingenoversigt">
+  <w:style w:type="numbering" w:default="1" w:styleId="NoList">
     <w:name w:val="No List"/>
     <w:uiPriority w:val="99"/>
     <w:semiHidden/>
     <w:unhideWhenUsed/>
   </w:style>
-  <w:style w:type="character" w:customStyle="1" w:styleId="Overskrift1Tegn">
-    <w:name w:val="Overskrift 1 Tegn"/>
-    <w:basedOn w:val="Standardskrifttypeiafsnit"/>
-    <w:link w:val="Overskrift1"/>
+  <w:style w:type="character" w:customStyle="1" w:styleId="Heading1Char">
+    <w:name w:val="Heading 1 Char"/>
+    <w:basedOn w:val="DefaultParagraphFont"/>
+    <w:link w:val="Heading1"/>
     <w:uiPriority w:val="9"/>
     <w:rsid w:val="009C59BB"/>
     <w:rPr>
@@ -1307,10 +1279,10 @@
       <w:lang w:val="da-DK"/>
     </w:rPr>
   </w:style>
-  <w:style w:type="character" w:customStyle="1" w:styleId="Overskrift2Tegn">
-    <w:name w:val="Overskrift 2 Tegn"/>
-    <w:basedOn w:val="Standardskrifttypeiafsnit"/>
-    <w:link w:val="Overskrift2"/>
+  <w:style w:type="character" w:customStyle="1" w:styleId="Heading2Char">
+    <w:name w:val="Heading 2 Char"/>
+    <w:basedOn w:val="DefaultParagraphFont"/>
+    <w:link w:val="Heading2"/>
     <w:uiPriority w:val="9"/>
     <w:rsid w:val="009C59BB"/>
     <w:rPr>
@@ -1322,10 +1294,10 @@
       <w:lang w:val="da-DK"/>
     </w:rPr>
   </w:style>
-  <w:style w:type="character" w:customStyle="1" w:styleId="Overskrift3Tegn">
-    <w:name w:val="Overskrift 3 Tegn"/>
-    <w:basedOn w:val="Standardskrifttypeiafsnit"/>
-    <w:link w:val="Overskrift3"/>
+  <w:style w:type="character" w:customStyle="1" w:styleId="Heading3Char">
+    <w:name w:val="Heading 3 Char"/>
+    <w:basedOn w:val="DefaultParagraphFont"/>
+    <w:link w:val="Heading3"/>
     <w:uiPriority w:val="9"/>
     <w:rsid w:val="009C59BB"/>
     <w:rPr>
@@ -1337,10 +1309,10 @@
       <w:lang w:val="da-DK"/>
     </w:rPr>
   </w:style>
-  <w:style w:type="character" w:customStyle="1" w:styleId="Overskrift4Tegn">
-    <w:name w:val="Overskrift 4 Tegn"/>
-    <w:basedOn w:val="Standardskrifttypeiafsnit"/>
-    <w:link w:val="Overskrift4"/>
+  <w:style w:type="character" w:customStyle="1" w:styleId="Heading4Char">
+    <w:name w:val="Heading 4 Char"/>
+    <w:basedOn w:val="DefaultParagraphFont"/>
+    <w:link w:val="Heading4"/>
     <w:uiPriority w:val="9"/>
     <w:rsid w:val="009C59BB"/>
     <w:rPr>
@@ -1350,10 +1322,10 @@
       <w:lang w:val="da-DK"/>
     </w:rPr>
   </w:style>
-  <w:style w:type="character" w:customStyle="1" w:styleId="Overskrift5Tegn">
-    <w:name w:val="Overskrift 5 Tegn"/>
-    <w:basedOn w:val="Standardskrifttypeiafsnit"/>
-    <w:link w:val="Overskrift5"/>
+  <w:style w:type="character" w:customStyle="1" w:styleId="Heading5Char">
+    <w:name w:val="Heading 5 Char"/>
+    <w:basedOn w:val="DefaultParagraphFont"/>
+    <w:link w:val="Heading5"/>
     <w:uiPriority w:val="9"/>
     <w:semiHidden/>
     <w:rsid w:val="009C59BB"/>
@@ -1366,10 +1338,10 @@
       <w:lang w:val="da-DK"/>
     </w:rPr>
   </w:style>
-  <w:style w:type="character" w:customStyle="1" w:styleId="Overskrift6Tegn">
-    <w:name w:val="Overskrift 6 Tegn"/>
-    <w:basedOn w:val="Standardskrifttypeiafsnit"/>
-    <w:link w:val="Overskrift6"/>
+  <w:style w:type="character" w:customStyle="1" w:styleId="Heading6Char">
+    <w:name w:val="Heading 6 Char"/>
+    <w:basedOn w:val="DefaultParagraphFont"/>
+    <w:link w:val="Heading6"/>
     <w:uiPriority w:val="9"/>
     <w:semiHidden/>
     <w:rsid w:val="009C59BB"/>
@@ -1382,10 +1354,10 @@
       <w:lang w:val="da-DK"/>
     </w:rPr>
   </w:style>
-  <w:style w:type="character" w:customStyle="1" w:styleId="Overskrift7Tegn">
-    <w:name w:val="Overskrift 7 Tegn"/>
-    <w:basedOn w:val="Standardskrifttypeiafsnit"/>
-    <w:link w:val="Overskrift7"/>
+  <w:style w:type="character" w:customStyle="1" w:styleId="Heading7Char">
+    <w:name w:val="Heading 7 Char"/>
+    <w:basedOn w:val="DefaultParagraphFont"/>
+    <w:link w:val="Heading7"/>
     <w:uiPriority w:val="9"/>
     <w:semiHidden/>
     <w:rsid w:val="009C59BB"/>
@@ -1400,10 +1372,10 @@
       <w:lang w:val="da-DK"/>
     </w:rPr>
   </w:style>
-  <w:style w:type="character" w:customStyle="1" w:styleId="Overskrift8Tegn">
-    <w:name w:val="Overskrift 8 Tegn"/>
-    <w:basedOn w:val="Standardskrifttypeiafsnit"/>
-    <w:link w:val="Overskrift8"/>
+  <w:style w:type="character" w:customStyle="1" w:styleId="Heading8Char">
+    <w:name w:val="Heading 8 Char"/>
+    <w:basedOn w:val="DefaultParagraphFont"/>
+    <w:link w:val="Heading8"/>
     <w:uiPriority w:val="9"/>
     <w:semiHidden/>
     <w:rsid w:val="009C59BB"/>
@@ -1418,10 +1390,10 @@
       <w:lang w:val="da-DK"/>
     </w:rPr>
   </w:style>
-  <w:style w:type="character" w:customStyle="1" w:styleId="Overskrift9Tegn">
-    <w:name w:val="Overskrift 9 Tegn"/>
-    <w:basedOn w:val="Standardskrifttypeiafsnit"/>
-    <w:link w:val="Overskrift9"/>
+  <w:style w:type="character" w:customStyle="1" w:styleId="Heading9Char">
+    <w:name w:val="Heading 9 Char"/>
+    <w:basedOn w:val="DefaultParagraphFont"/>
+    <w:link w:val="Heading9"/>
     <w:uiPriority w:val="9"/>
     <w:semiHidden/>
     <w:rsid w:val="009C59BB"/>

</xml_diff>